<commit_message>
updating notes + adding iragael & Helene's articles
</commit_message>
<xml_diff>
--- a/Notes.docx
+++ b/Notes.docx
@@ -61,21 +61,7 @@
         <w:rPr>
           <w:lang w:val="en-GB"/>
         </w:rPr>
-        <w:t>Study the factors associated with frequent (daily) use of urban public transport (</w:t>
-      </w:r>
-      <w:proofErr w:type="spellStart"/>
-      <w:r>
-        <w:rPr>
-          <w:lang w:val="en-GB"/>
-        </w:rPr>
-        <w:t>freqtcu</w:t>
-      </w:r>
-      <w:proofErr w:type="spellEnd"/>
-      <w:r>
-        <w:rPr>
-          <w:lang w:val="en-GB"/>
-        </w:rPr>
-        <w:t>)</w:t>
+        <w:t>Study the factors associated with frequent (daily) use of urban public transport (freqtcu)</w:t>
       </w:r>
     </w:p>
     <w:p>
@@ -93,49 +79,7 @@
         <w:rPr>
           <w:lang w:val="en-GB"/>
         </w:rPr>
-        <w:t xml:space="preserve">Variable of interest </w:t>
-      </w:r>
-      <w:proofErr w:type="gramStart"/>
-      <w:r>
-        <w:rPr>
-          <w:lang w:val="en-GB"/>
-        </w:rPr>
-        <w:t>Y :</w:t>
-      </w:r>
-      <w:proofErr w:type="gramEnd"/>
-      <w:r>
-        <w:rPr>
-          <w:lang w:val="en-GB"/>
-        </w:rPr>
-        <w:t xml:space="preserve"> </w:t>
-      </w:r>
-      <w:proofErr w:type="spellStart"/>
-      <w:r>
-        <w:rPr>
-          <w:lang w:val="en-GB"/>
-        </w:rPr>
-        <w:t>freqtcu</w:t>
-      </w:r>
-      <w:proofErr w:type="spellEnd"/>
-      <w:r>
-        <w:rPr>
-          <w:lang w:val="en-GB"/>
-        </w:rPr>
-        <w:t xml:space="preserve"> (variable to be created according to </w:t>
-      </w:r>
-      <w:proofErr w:type="spellStart"/>
-      <w:r>
-        <w:rPr>
-          <w:lang w:val="en-GB"/>
-        </w:rPr>
-        <w:t>freqtcu</w:t>
-      </w:r>
-      <w:proofErr w:type="spellEnd"/>
-      <w:r>
-        <w:rPr>
-          <w:lang w:val="en-GB"/>
-        </w:rPr>
-        <w:t xml:space="preserve"> = 1 or not)</w:t>
+        <w:t>Variable of interest Y : freqtcu (variable to be created according to freqtcu = 1 or not)</w:t>
       </w:r>
     </w:p>
     <w:p>
@@ -153,27 +97,7 @@
         <w:rPr>
           <w:lang w:val="en-GB"/>
         </w:rPr>
-        <w:t xml:space="preserve">Variable X: </w:t>
-      </w:r>
-      <w:proofErr w:type="spellStart"/>
-      <w:r>
-        <w:rPr>
-          <w:lang w:val="en-GB"/>
-        </w:rPr>
-        <w:t>permis</w:t>
-      </w:r>
-      <w:proofErr w:type="spellEnd"/>
-      <w:r>
-        <w:rPr>
-          <w:lang w:val="en-GB"/>
-        </w:rPr>
-        <w:t xml:space="preserve"> - driving licence </w:t>
-      </w:r>
-      <w:r>
-        <w:rPr>
-          <w:lang w:val="en-GB"/>
-        </w:rPr>
-        <w:t>holder.</w:t>
+        <w:t>Variable X: permis - driving licence holder.</w:t>
       </w:r>
     </w:p>
     <w:p>
@@ -191,21 +115,7 @@
         <w:rPr>
           <w:lang w:val="en-GB"/>
         </w:rPr>
-        <w:t xml:space="preserve">Variable Z: </w:t>
-      </w:r>
-      <w:proofErr w:type="spellStart"/>
-      <w:r>
-        <w:rPr>
-          <w:lang w:val="en-GB"/>
-        </w:rPr>
-        <w:t>taillemng</w:t>
-      </w:r>
-      <w:proofErr w:type="spellEnd"/>
-      <w:r>
-        <w:rPr>
-          <w:lang w:val="en-GB"/>
-        </w:rPr>
-        <w:t xml:space="preserve"> - household size</w:t>
+        <w:t>Variable Z: taillemng - household size</w:t>
       </w:r>
     </w:p>
     <w:p>
@@ -300,8 +210,9 @@
         <w:tblLook w:val="04A0" w:firstRow="1" w:lastRow="0" w:firstColumn="1" w:lastColumn="0" w:noHBand="0" w:noVBand="1"/>
       </w:tblPr>
       <w:tblGrid>
-        <w:gridCol w:w="4361"/>
-        <w:gridCol w:w="4294"/>
+        <w:gridCol w:w="437"/>
+        <w:gridCol w:w="5303"/>
+        <w:gridCol w:w="2915"/>
         <w:gridCol w:w="587"/>
       </w:tblGrid>
       <w:tr>
@@ -311,10 +222,29 @@
         <w:tc>
           <w:tcPr>
             <w:cnfStyle w:val="001000000000" w:firstRow="0" w:lastRow="0" w:firstColumn="1" w:lastColumn="0" w:oddVBand="0" w:evenVBand="0" w:oddHBand="0" w:evenHBand="0" w:firstRowFirstColumn="0" w:firstRowLastColumn="0" w:lastRowFirstColumn="0" w:lastRowLastColumn="0"/>
-            <w:tcW w:w="4361" w:type="dxa"/>
+            <w:tcW w:w="250" w:type="dxa"/>
           </w:tcPr>
           <w:p>
             <w:pPr>
+              <w:rPr>
+                <w:lang w:val="en-GB"/>
+              </w:rPr>
+            </w:pPr>
+            <w:r>
+              <w:rPr>
+                <w:lang w:val="en-GB"/>
+              </w:rPr>
+              <w:t>N°</w:t>
+            </w:r>
+          </w:p>
+        </w:tc>
+        <w:tc>
+          <w:tcPr>
+            <w:tcW w:w="5433" w:type="dxa"/>
+          </w:tcPr>
+          <w:p>
+            <w:pPr>
+              <w:cnfStyle w:val="100000000000" w:firstRow="1" w:lastRow="0" w:firstColumn="0" w:lastColumn="0" w:oddVBand="0" w:evenVBand="0" w:oddHBand="0" w:evenHBand="0" w:firstRowFirstColumn="0" w:firstRowLastColumn="0" w:lastRowFirstColumn="0" w:lastRowLastColumn="0"/>
               <w:rPr>
                 <w:lang w:val="en-GB"/>
               </w:rPr>
@@ -329,7 +259,7 @@
         </w:tc>
         <w:tc>
           <w:tcPr>
-            <w:tcW w:w="4294" w:type="dxa"/>
+            <w:tcW w:w="2972" w:type="dxa"/>
           </w:tcPr>
           <w:p>
             <w:pPr>
@@ -373,7 +303,7 @@
         <w:tc>
           <w:tcPr>
             <w:cnfStyle w:val="001000000000" w:firstRow="0" w:lastRow="0" w:firstColumn="1" w:lastColumn="0" w:oddVBand="0" w:evenVBand="0" w:oddHBand="0" w:evenHBand="0" w:firstRowFirstColumn="0" w:firstRowLastColumn="0" w:lastRowFirstColumn="0" w:lastRowLastColumn="0"/>
-            <w:tcW w:w="4361" w:type="dxa"/>
+            <w:tcW w:w="250" w:type="dxa"/>
           </w:tcPr>
           <w:p>
             <w:pPr>
@@ -385,66 +315,34 @@
               <w:rPr>
                 <w:lang w:val="en-GB"/>
               </w:rPr>
-              <w:t xml:space="preserve">Paulley, N., Balcombe, R., </w:t>
+              <w:t>1</w:t>
             </w:r>
-            <w:proofErr w:type="spellStart"/>
+          </w:p>
+        </w:tc>
+        <w:tc>
+          <w:tcPr>
+            <w:tcW w:w="5433" w:type="dxa"/>
+          </w:tcPr>
+          <w:p>
+            <w:pPr>
+              <w:cnfStyle w:val="000000100000" w:firstRow="0" w:lastRow="0" w:firstColumn="0" w:lastColumn="0" w:oddVBand="0" w:evenVBand="0" w:oddHBand="1" w:evenHBand="0" w:firstRowFirstColumn="0" w:firstRowLastColumn="0" w:lastRowFirstColumn="0" w:lastRowLastColumn="0"/>
+              <w:rPr>
+                <w:lang w:val="en-GB"/>
+              </w:rPr>
+            </w:pPr>
             <w:r>
               <w:rPr>
                 <w:lang w:val="en-GB"/>
               </w:rPr>
-              <w:t>Mackett</w:t>
-            </w:r>
-            <w:proofErr w:type="spellEnd"/>
-            <w:r>
-              <w:rPr>
-                <w:lang w:val="en-GB"/>
-              </w:rPr>
-              <w:t xml:space="preserve">, R., </w:t>
-            </w:r>
-            <w:proofErr w:type="spellStart"/>
-            <w:r>
-              <w:rPr>
-                <w:lang w:val="en-GB"/>
-              </w:rPr>
-              <w:t>Titheridge</w:t>
-            </w:r>
-            <w:proofErr w:type="spellEnd"/>
-            <w:r>
-              <w:rPr>
-                <w:lang w:val="en-GB"/>
-              </w:rPr>
-              <w:t xml:space="preserve">, H., Preston, J., Wardman, M., ... &amp; White, P. (2006). The demand for public transport: The effects of fares, quality of service, </w:t>
-            </w:r>
-            <w:proofErr w:type="gramStart"/>
-            <w:r>
-              <w:rPr>
-                <w:lang w:val="en-GB"/>
-              </w:rPr>
-              <w:t>income</w:t>
-            </w:r>
-            <w:proofErr w:type="gramEnd"/>
-            <w:r>
-              <w:rPr>
-                <w:lang w:val="en-GB"/>
-              </w:rPr>
-              <w:t xml:space="preserve"> and car ownership. </w:t>
+              <w:t>Paulley, N., Balcombe, R., Mackett, R., Titheridge, H., Preston, J., Wardman, M., ... &amp; White, P. (2006). The demand for public transport: The effects of fares, quality of service, income and car ownership. </w:t>
             </w:r>
             <w:r>
               <w:rPr>
                 <w:i/>
                 <w:iCs/>
               </w:rPr>
-              <w:t xml:space="preserve">Transport </w:t>
+              <w:t>Transport policy</w:t>
             </w:r>
-            <w:proofErr w:type="spellStart"/>
-            <w:r>
-              <w:rPr>
-                <w:i/>
-                <w:iCs/>
-              </w:rPr>
-              <w:t>policy</w:t>
-            </w:r>
-            <w:proofErr w:type="spellEnd"/>
             <w:r>
               <w:t>, </w:t>
             </w:r>
@@ -462,7 +360,7 @@
         </w:tc>
         <w:tc>
           <w:tcPr>
-            <w:tcW w:w="4294" w:type="dxa"/>
+            <w:tcW w:w="2972" w:type="dxa"/>
           </w:tcPr>
           <w:p>
             <w:pPr>
@@ -485,236 +383,6 @@
               </w:rPr>
             </w:pPr>
             <w:hyperlink r:id="rId7" w:history="1">
-              <w:r>
-                <w:rPr>
-                  <w:rStyle w:val="Hyperlink"/>
-                  <w:lang w:val="en-GB"/>
-                </w:rPr>
-                <w:t>Link</w:t>
-              </w:r>
-            </w:hyperlink>
-          </w:p>
-        </w:tc>
-      </w:tr>
-      <w:tr>
-        <w:tc>
-          <w:tcPr>
-            <w:cnfStyle w:val="001000000000" w:firstRow="0" w:lastRow="0" w:firstColumn="1" w:lastColumn="0" w:oddVBand="0" w:evenVBand="0" w:oddHBand="0" w:evenHBand="0" w:firstRowFirstColumn="0" w:firstRowLastColumn="0" w:lastRowFirstColumn="0" w:lastRowLastColumn="0"/>
-            <w:tcW w:w="4361" w:type="dxa"/>
-          </w:tcPr>
-          <w:p>
-            <w:pPr>
-              <w:rPr>
-                <w:lang w:val="en-GB"/>
-              </w:rPr>
-            </w:pPr>
-            <w:r>
-              <w:rPr>
-                <w:lang w:val="de-DE"/>
-              </w:rPr>
-              <w:t xml:space="preserve">Redman, L., </w:t>
-            </w:r>
-            <w:proofErr w:type="spellStart"/>
-            <w:r>
-              <w:rPr>
-                <w:lang w:val="de-DE"/>
-              </w:rPr>
-              <w:t>Friman</w:t>
-            </w:r>
-            <w:proofErr w:type="spellEnd"/>
-            <w:r>
-              <w:rPr>
-                <w:lang w:val="de-DE"/>
-              </w:rPr>
-              <w:t xml:space="preserve">, M., </w:t>
-            </w:r>
-            <w:proofErr w:type="spellStart"/>
-            <w:r>
-              <w:rPr>
-                <w:lang w:val="de-DE"/>
-              </w:rPr>
-              <w:t>Gärling</w:t>
-            </w:r>
-            <w:proofErr w:type="spellEnd"/>
-            <w:r>
-              <w:rPr>
-                <w:lang w:val="de-DE"/>
-              </w:rPr>
-              <w:t xml:space="preserve">, T., &amp; Hartig, T. (2013). </w:t>
-            </w:r>
-            <w:r>
-              <w:rPr>
-                <w:lang w:val="en-GB"/>
-              </w:rPr>
-              <w:t>Quality attributes of public transport that attract car users: A research review. </w:t>
-            </w:r>
-            <w:r>
-              <w:rPr>
-                <w:i/>
-                <w:iCs/>
-              </w:rPr>
-              <w:t xml:space="preserve">Transport </w:t>
-            </w:r>
-            <w:proofErr w:type="spellStart"/>
-            <w:r>
-              <w:rPr>
-                <w:i/>
-                <w:iCs/>
-              </w:rPr>
-              <w:t>policy</w:t>
-            </w:r>
-            <w:proofErr w:type="spellEnd"/>
-            <w:r>
-              <w:t>, </w:t>
-            </w:r>
-            <w:r>
-              <w:rPr>
-                <w:i/>
-                <w:iCs/>
-              </w:rPr>
-              <w:t>25</w:t>
-            </w:r>
-            <w:r>
-              <w:t>, 119-127.</w:t>
-            </w:r>
-          </w:p>
-        </w:tc>
-        <w:tc>
-          <w:tcPr>
-            <w:tcW w:w="4294" w:type="dxa"/>
-          </w:tcPr>
-          <w:p>
-            <w:pPr>
-              <w:cnfStyle w:val="000000000000" w:firstRow="0" w:lastRow="0" w:firstColumn="0" w:lastColumn="0" w:oddVBand="0" w:evenVBand="0" w:oddHBand="0" w:evenHBand="0" w:firstRowFirstColumn="0" w:firstRowLastColumn="0" w:lastRowFirstColumn="0" w:lastRowLastColumn="0"/>
-              <w:rPr>
-                <w:lang w:val="en-GB"/>
-              </w:rPr>
-            </w:pPr>
-          </w:p>
-        </w:tc>
-        <w:tc>
-          <w:tcPr>
-            <w:tcW w:w="587" w:type="dxa"/>
-          </w:tcPr>
-          <w:p>
-            <w:pPr>
-              <w:cnfStyle w:val="000000000000" w:firstRow="0" w:lastRow="0" w:firstColumn="0" w:lastColumn="0" w:oddVBand="0" w:evenVBand="0" w:oddHBand="0" w:evenHBand="0" w:firstRowFirstColumn="0" w:firstRowLastColumn="0" w:lastRowFirstColumn="0" w:lastRowLastColumn="0"/>
-              <w:rPr>
-                <w:lang w:val="en-GB"/>
-              </w:rPr>
-            </w:pPr>
-            <w:hyperlink r:id="rId8" w:history="1">
-              <w:r>
-                <w:rPr>
-                  <w:rStyle w:val="Hyperlink"/>
-                  <w:lang w:val="en-GB"/>
-                </w:rPr>
-                <w:t>Li</w:t>
-              </w:r>
-              <w:r>
-                <w:rPr>
-                  <w:rStyle w:val="Hyperlink"/>
-                  <w:lang w:val="en-GB"/>
-                </w:rPr>
-                <w:t>n</w:t>
-              </w:r>
-              <w:r>
-                <w:rPr>
-                  <w:rStyle w:val="Hyperlink"/>
-                  <w:lang w:val="en-GB"/>
-                </w:rPr>
-                <w:t>k</w:t>
-              </w:r>
-            </w:hyperlink>
-          </w:p>
-        </w:tc>
-      </w:tr>
-      <w:tr>
-        <w:trPr>
-          <w:cnfStyle w:val="000000100000" w:firstRow="0" w:lastRow="0" w:firstColumn="0" w:lastColumn="0" w:oddVBand="0" w:evenVBand="0" w:oddHBand="1" w:evenHBand="0" w:firstRowFirstColumn="0" w:firstRowLastColumn="0" w:lastRowFirstColumn="0" w:lastRowLastColumn="0"/>
-        </w:trPr>
-        <w:tc>
-          <w:tcPr>
-            <w:cnfStyle w:val="001000000000" w:firstRow="0" w:lastRow="0" w:firstColumn="1" w:lastColumn="0" w:oddVBand="0" w:evenVBand="0" w:oddHBand="0" w:evenHBand="0" w:firstRowFirstColumn="0" w:firstRowLastColumn="0" w:lastRowFirstColumn="0" w:lastRowLastColumn="0"/>
-            <w:tcW w:w="4361" w:type="dxa"/>
-          </w:tcPr>
-          <w:p>
-            <w:pPr>
-              <w:rPr>
-                <w:lang w:val="en-GB"/>
-              </w:rPr>
-            </w:pPr>
-            <w:r>
-              <w:rPr>
-                <w:lang w:val="de-DE"/>
-              </w:rPr>
-              <w:t xml:space="preserve">Zhang, Wang, M., Dong, J., Lu, W., Liu, Y., Ni, A., &amp; </w:t>
-            </w:r>
-            <w:proofErr w:type="spellStart"/>
-            <w:r>
-              <w:rPr>
-                <w:lang w:val="de-DE"/>
-              </w:rPr>
-              <w:t>Yu</w:t>
-            </w:r>
-            <w:proofErr w:type="spellEnd"/>
-            <w:r>
-              <w:rPr>
-                <w:lang w:val="de-DE"/>
-              </w:rPr>
-              <w:t xml:space="preserve">, X. (2022). </w:t>
-            </w:r>
-            <w:r>
-              <w:rPr>
-                <w:lang w:val="en-GB"/>
-              </w:rPr>
-              <w:t xml:space="preserve">Factors and Mechanism Affecting the Attractiveness of Public Transport: Macroscopic and Microscopic Perspectives. Journal of Advanced Transportation, 2022, 1–16. </w:t>
-            </w:r>
-          </w:p>
-        </w:tc>
-        <w:tc>
-          <w:tcPr>
-            <w:tcW w:w="4294" w:type="dxa"/>
-          </w:tcPr>
-          <w:p>
-            <w:pPr>
-              <w:cnfStyle w:val="000000100000" w:firstRow="0" w:lastRow="0" w:firstColumn="0" w:lastColumn="0" w:oddVBand="0" w:evenVBand="0" w:oddHBand="1" w:evenHBand="0" w:firstRowFirstColumn="0" w:firstRowLastColumn="0" w:lastRowFirstColumn="0" w:lastRowLastColumn="0"/>
-              <w:rPr>
-                <w:lang w:val="en-GB"/>
-              </w:rPr>
-            </w:pPr>
-            <w:r>
-              <w:rPr>
-                <w:lang w:val="en-GB"/>
-              </w:rPr>
-              <w:t xml:space="preserve">Interesting article </w:t>
-            </w:r>
-            <w:r>
-              <w:rPr>
-                <w:lang w:val="en-GB"/>
-              </w:rPr>
-              <w:t>from the perspective of attractiveness</w:t>
-            </w:r>
-            <w:r>
-              <w:rPr>
-                <w:lang w:val="en-GB"/>
-              </w:rPr>
-              <w:t>, contains all the data used in the study.</w:t>
-            </w:r>
-          </w:p>
-        </w:tc>
-        <w:tc>
-          <w:tcPr>
-            <w:tcW w:w="587" w:type="dxa"/>
-          </w:tcPr>
-          <w:p>
-            <w:pPr>
-              <w:cnfStyle w:val="000000100000" w:firstRow="0" w:lastRow="0" w:firstColumn="0" w:lastColumn="0" w:oddVBand="0" w:evenVBand="0" w:oddHBand="1" w:evenHBand="0" w:firstRowFirstColumn="0" w:firstRowLastColumn="0" w:lastRowFirstColumn="0" w:lastRowLastColumn="0"/>
-              <w:rPr>
-                <w:lang w:val="en-GB"/>
-              </w:rPr>
-            </w:pPr>
-            <w:hyperlink r:id="rId9" w:history="1">
               <w:r>
                 <w:rPr>
                   <w:rStyle w:val="Hyperlink"/>
@@ -737,33 +405,70 @@
         <w:tc>
           <w:tcPr>
             <w:cnfStyle w:val="001000000000" w:firstRow="0" w:lastRow="0" w:firstColumn="1" w:lastColumn="0" w:oddVBand="0" w:evenVBand="0" w:oddHBand="0" w:evenHBand="0" w:firstRowFirstColumn="0" w:firstRowLastColumn="0" w:lastRowFirstColumn="0" w:lastRowLastColumn="0"/>
-            <w:tcW w:w="4361" w:type="dxa"/>
+            <w:tcW w:w="250" w:type="dxa"/>
           </w:tcPr>
           <w:p>
             <w:pPr>
               <w:rPr>
-                <w:lang w:val="en-GB"/>
+                <w:lang w:val="de-DE"/>
               </w:rPr>
             </w:pPr>
-            <w:proofErr w:type="spellStart"/>
             <w:r>
               <w:rPr>
-                <w:lang w:val="en-GB"/>
-              </w:rPr>
-              <w:t>Rasca</w:t>
-            </w:r>
-            <w:proofErr w:type="spellEnd"/>
-            <w:r>
-              <w:rPr>
-                <w:lang w:val="en-GB"/>
-              </w:rPr>
-              <w:t xml:space="preserve">, &amp; Saeed, N. (2022). Exploring the factors influencing the use of public transport by commuters living in networks of small cities and towns. Travel, Behaviour &amp; Society, 28, 249–263. </w:t>
+                <w:lang w:val="de-DE"/>
+              </w:rPr>
+              <w:t>2</w:t>
             </w:r>
           </w:p>
         </w:tc>
         <w:tc>
           <w:tcPr>
-            <w:tcW w:w="4294" w:type="dxa"/>
+            <w:tcW w:w="5433" w:type="dxa"/>
+          </w:tcPr>
+          <w:p>
+            <w:pPr>
+              <w:cnfStyle w:val="000000000000" w:firstRow="0" w:lastRow="0" w:firstColumn="0" w:lastColumn="0" w:oddVBand="0" w:evenVBand="0" w:oddHBand="0" w:evenHBand="0" w:firstRowFirstColumn="0" w:firstRowLastColumn="0" w:lastRowFirstColumn="0" w:lastRowLastColumn="0"/>
+              <w:rPr>
+                <w:lang w:val="en-GB"/>
+              </w:rPr>
+            </w:pPr>
+            <w:r>
+              <w:rPr>
+                <w:lang w:val="de-DE"/>
+              </w:rPr>
+              <w:t xml:space="preserve">Redman, L., Friman, M., Gärling, T., &amp; Hartig, T. (2013). </w:t>
+            </w:r>
+            <w:r>
+              <w:rPr>
+                <w:lang w:val="en-GB"/>
+              </w:rPr>
+              <w:t>Quality attributes of public transport that attract car users: A research review. </w:t>
+            </w:r>
+            <w:r>
+              <w:rPr>
+                <w:i/>
+                <w:iCs/>
+              </w:rPr>
+              <w:t>Transport policy</w:t>
+            </w:r>
+            <w:r>
+              <w:t>, </w:t>
+            </w:r>
+            <w:r>
+              <w:rPr>
+                <w:i/>
+                <w:iCs/>
+              </w:rPr>
+              <w:t>25</w:t>
+            </w:r>
+            <w:r>
+              <w:t>, 119-127.</w:t>
+            </w:r>
+          </w:p>
+        </w:tc>
+        <w:tc>
+          <w:tcPr>
+            <w:tcW w:w="2972" w:type="dxa"/>
           </w:tcPr>
           <w:p>
             <w:pPr>
@@ -785,27 +490,13 @@
                 <w:lang w:val="en-GB"/>
               </w:rPr>
             </w:pPr>
-            <w:hyperlink r:id="rId10" w:history="1">
+            <w:hyperlink r:id="rId8" w:history="1">
               <w:r>
                 <w:rPr>
                   <w:rStyle w:val="Hyperlink"/>
                   <w:lang w:val="en-GB"/>
                 </w:rPr>
-                <w:t>L</w:t>
-              </w:r>
-              <w:r>
-                <w:rPr>
-                  <w:rStyle w:val="Hyperlink"/>
-                  <w:lang w:val="en-GB"/>
-                </w:rPr>
-                <w:t>i</w:t>
-              </w:r>
-              <w:r>
-                <w:rPr>
-                  <w:rStyle w:val="Hyperlink"/>
-                  <w:lang w:val="en-GB"/>
-                </w:rPr>
-                <w:t>nk</w:t>
+                <w:t>Link</w:t>
               </w:r>
             </w:hyperlink>
           </w:p>
@@ -818,25 +509,25 @@
         <w:tc>
           <w:tcPr>
             <w:cnfStyle w:val="001000000000" w:firstRow="0" w:lastRow="0" w:firstColumn="1" w:lastColumn="0" w:oddVBand="0" w:evenVBand="0" w:oddHBand="0" w:evenHBand="0" w:firstRowFirstColumn="0" w:firstRowLastColumn="0" w:lastRowFirstColumn="0" w:lastRowLastColumn="0"/>
-            <w:tcW w:w="4361" w:type="dxa"/>
+            <w:tcW w:w="250" w:type="dxa"/>
           </w:tcPr>
           <w:p>
             <w:pPr>
               <w:rPr>
-                <w:lang w:val="en-GB"/>
+                <w:lang w:val="de-DE"/>
               </w:rPr>
             </w:pPr>
             <w:r>
               <w:rPr>
-                <w:lang w:val="en-GB"/>
-              </w:rPr>
-              <w:t>Göransson, &amp; Andersson, H. (2023). Factors that make public transport systems attractive: a review of travel preferences and travel mode choices. European Transport Research Review, 15(1), 32–14.</w:t>
+                <w:lang w:val="de-DE"/>
+              </w:rPr>
+              <w:t>3</w:t>
             </w:r>
           </w:p>
         </w:tc>
         <w:tc>
           <w:tcPr>
-            <w:tcW w:w="4294" w:type="dxa"/>
+            <w:tcW w:w="5433" w:type="dxa"/>
           </w:tcPr>
           <w:p>
             <w:pPr>
@@ -847,21 +538,34 @@
             </w:pPr>
             <w:r>
               <w:rPr>
-                <w:lang w:val="en-GB"/>
-              </w:rPr>
-              <w:t xml:space="preserve">Special case of </w:t>
+                <w:lang w:val="de-DE"/>
+              </w:rPr>
+              <w:t xml:space="preserve">Zhang, Wang, M., Dong, J., Lu, W., Liu, Y., Ni, A., &amp; Yu, X. (2022). </w:t>
             </w:r>
             <w:r>
               <w:rPr>
                 <w:lang w:val="en-GB"/>
               </w:rPr>
-              <w:t>Nordic</w:t>
+              <w:t xml:space="preserve">Factors and Mechanism Affecting the Attractiveness of Public Transport: Macroscopic and Microscopic Perspectives. Journal of Advanced Transportation, 2022, 1–16. </w:t>
             </w:r>
+          </w:p>
+        </w:tc>
+        <w:tc>
+          <w:tcPr>
+            <w:tcW w:w="2972" w:type="dxa"/>
+          </w:tcPr>
+          <w:p>
+            <w:pPr>
+              <w:cnfStyle w:val="000000100000" w:firstRow="0" w:lastRow="0" w:firstColumn="0" w:lastColumn="0" w:oddVBand="0" w:evenVBand="0" w:oddHBand="1" w:evenHBand="0" w:firstRowFirstColumn="0" w:firstRowLastColumn="0" w:lastRowFirstColumn="0" w:lastRowLastColumn="0"/>
+              <w:rPr>
+                <w:lang w:val="en-GB"/>
+              </w:rPr>
+            </w:pPr>
             <w:r>
               <w:rPr>
                 <w:lang w:val="en-GB"/>
               </w:rPr>
-              <w:t xml:space="preserve"> PT </w:t>
+              <w:t>Interesting article from the perspective of attractiveness, contains all the data used in the study.</w:t>
             </w:r>
           </w:p>
         </w:tc>
@@ -876,20 +580,172 @@
                 <w:lang w:val="en-GB"/>
               </w:rPr>
             </w:pPr>
+            <w:hyperlink r:id="rId9" w:history="1">
+              <w:r>
+                <w:rPr>
+                  <w:rStyle w:val="Hyperlink"/>
+                  <w:lang w:val="en-GB"/>
+                </w:rPr>
+                <w:t>Link</w:t>
+              </w:r>
+            </w:hyperlink>
+          </w:p>
+        </w:tc>
+      </w:tr>
+      <w:tr>
+        <w:tc>
+          <w:tcPr>
+            <w:cnfStyle w:val="001000000000" w:firstRow="0" w:lastRow="0" w:firstColumn="1" w:lastColumn="0" w:oddVBand="0" w:evenVBand="0" w:oddHBand="0" w:evenHBand="0" w:firstRowFirstColumn="0" w:firstRowLastColumn="0" w:lastRowFirstColumn="0" w:lastRowLastColumn="0"/>
+            <w:tcW w:w="250" w:type="dxa"/>
+          </w:tcPr>
+          <w:p>
+            <w:pPr>
+              <w:rPr>
+                <w:lang w:val="en-GB"/>
+              </w:rPr>
+            </w:pPr>
+            <w:r>
+              <w:rPr>
+                <w:lang w:val="en-GB"/>
+              </w:rPr>
+              <w:t>4</w:t>
+            </w:r>
+          </w:p>
+        </w:tc>
+        <w:tc>
+          <w:tcPr>
+            <w:tcW w:w="5433" w:type="dxa"/>
+          </w:tcPr>
+          <w:p>
+            <w:pPr>
+              <w:cnfStyle w:val="000000000000" w:firstRow="0" w:lastRow="0" w:firstColumn="0" w:lastColumn="0" w:oddVBand="0" w:evenVBand="0" w:oddHBand="0" w:evenHBand="0" w:firstRowFirstColumn="0" w:firstRowLastColumn="0" w:lastRowFirstColumn="0" w:lastRowLastColumn="0"/>
+              <w:rPr>
+                <w:lang w:val="en-GB"/>
+              </w:rPr>
+            </w:pPr>
+            <w:r>
+              <w:rPr>
+                <w:lang w:val="en-GB"/>
+              </w:rPr>
+              <w:t xml:space="preserve">Rasca, &amp; Saeed, N. (2022). Exploring the factors influencing the use of public transport by commuters living in networks of small cities and towns. Travel, Behaviour &amp; Society, 28, 249–263. </w:t>
+            </w:r>
+          </w:p>
+        </w:tc>
+        <w:tc>
+          <w:tcPr>
+            <w:tcW w:w="2972" w:type="dxa"/>
+          </w:tcPr>
+          <w:p>
+            <w:pPr>
+              <w:cnfStyle w:val="000000000000" w:firstRow="0" w:lastRow="0" w:firstColumn="0" w:lastColumn="0" w:oddVBand="0" w:evenVBand="0" w:oddHBand="0" w:evenHBand="0" w:firstRowFirstColumn="0" w:firstRowLastColumn="0" w:lastRowFirstColumn="0" w:lastRowLastColumn="0"/>
+              <w:rPr>
+                <w:lang w:val="en-GB"/>
+              </w:rPr>
+            </w:pPr>
+          </w:p>
+        </w:tc>
+        <w:tc>
+          <w:tcPr>
+            <w:tcW w:w="587" w:type="dxa"/>
+          </w:tcPr>
+          <w:p>
+            <w:pPr>
+              <w:cnfStyle w:val="000000000000" w:firstRow="0" w:lastRow="0" w:firstColumn="0" w:lastColumn="0" w:oddVBand="0" w:evenVBand="0" w:oddHBand="0" w:evenHBand="0" w:firstRowFirstColumn="0" w:firstRowLastColumn="0" w:lastRowFirstColumn="0" w:lastRowLastColumn="0"/>
+              <w:rPr>
+                <w:lang w:val="en-GB"/>
+              </w:rPr>
+            </w:pPr>
+            <w:hyperlink r:id="rId10" w:history="1">
+              <w:r>
+                <w:rPr>
+                  <w:rStyle w:val="Hyperlink"/>
+                  <w:lang w:val="en-GB"/>
+                </w:rPr>
+                <w:t>Link</w:t>
+              </w:r>
+            </w:hyperlink>
+          </w:p>
+        </w:tc>
+      </w:tr>
+      <w:tr>
+        <w:trPr>
+          <w:cnfStyle w:val="000000100000" w:firstRow="0" w:lastRow="0" w:firstColumn="0" w:lastColumn="0" w:oddVBand="0" w:evenVBand="0" w:oddHBand="1" w:evenHBand="0" w:firstRowFirstColumn="0" w:firstRowLastColumn="0" w:lastRowFirstColumn="0" w:lastRowLastColumn="0"/>
+        </w:trPr>
+        <w:tc>
+          <w:tcPr>
+            <w:cnfStyle w:val="001000000000" w:firstRow="0" w:lastRow="0" w:firstColumn="1" w:lastColumn="0" w:oddVBand="0" w:evenVBand="0" w:oddHBand="0" w:evenHBand="0" w:firstRowFirstColumn="0" w:firstRowLastColumn="0" w:lastRowFirstColumn="0" w:lastRowLastColumn="0"/>
+            <w:tcW w:w="250" w:type="dxa"/>
+          </w:tcPr>
+          <w:p>
+            <w:pPr>
+              <w:rPr>
+                <w:lang w:val="en-GB"/>
+              </w:rPr>
+            </w:pPr>
+            <w:r>
+              <w:rPr>
+                <w:lang w:val="en-GB"/>
+              </w:rPr>
+              <w:t>5</w:t>
+            </w:r>
+          </w:p>
+        </w:tc>
+        <w:tc>
+          <w:tcPr>
+            <w:tcW w:w="5433" w:type="dxa"/>
+          </w:tcPr>
+          <w:p>
+            <w:pPr>
+              <w:cnfStyle w:val="000000100000" w:firstRow="0" w:lastRow="0" w:firstColumn="0" w:lastColumn="0" w:oddVBand="0" w:evenVBand="0" w:oddHBand="1" w:evenHBand="0" w:firstRowFirstColumn="0" w:firstRowLastColumn="0" w:lastRowFirstColumn="0" w:lastRowLastColumn="0"/>
+              <w:rPr>
+                <w:lang w:val="en-GB"/>
+              </w:rPr>
+            </w:pPr>
+            <w:r>
+              <w:rPr>
+                <w:lang w:val="en-GB"/>
+              </w:rPr>
+              <w:t>Göransson, &amp; Andersson, H. (2023). Factors that make public transport systems attractive: a review of travel preferences and travel mode choices. European Transport Research Review, 15(1), 32–14.</w:t>
+            </w:r>
+          </w:p>
+        </w:tc>
+        <w:tc>
+          <w:tcPr>
+            <w:tcW w:w="2972" w:type="dxa"/>
+          </w:tcPr>
+          <w:p>
+            <w:pPr>
+              <w:cnfStyle w:val="000000100000" w:firstRow="0" w:lastRow="0" w:firstColumn="0" w:lastColumn="0" w:oddVBand="0" w:evenVBand="0" w:oddHBand="1" w:evenHBand="0" w:firstRowFirstColumn="0" w:firstRowLastColumn="0" w:lastRowFirstColumn="0" w:lastRowLastColumn="0"/>
+              <w:rPr>
+                <w:lang w:val="en-GB"/>
+              </w:rPr>
+            </w:pPr>
+            <w:r>
+              <w:rPr>
+                <w:lang w:val="en-GB"/>
+              </w:rPr>
+              <w:t xml:space="preserve">Special case of Nordic PT </w:t>
+            </w:r>
+          </w:p>
+        </w:tc>
+        <w:tc>
+          <w:tcPr>
+            <w:tcW w:w="587" w:type="dxa"/>
+          </w:tcPr>
+          <w:p>
+            <w:pPr>
+              <w:cnfStyle w:val="000000100000" w:firstRow="0" w:lastRow="0" w:firstColumn="0" w:lastColumn="0" w:oddVBand="0" w:evenVBand="0" w:oddHBand="1" w:evenHBand="0" w:firstRowFirstColumn="0" w:firstRowLastColumn="0" w:lastRowFirstColumn="0" w:lastRowLastColumn="0"/>
+              <w:rPr>
+                <w:lang w:val="en-GB"/>
+              </w:rPr>
+            </w:pPr>
             <w:hyperlink r:id="rId11" w:history="1">
               <w:r>
                 <w:rPr>
                   <w:rStyle w:val="Hyperlink"/>
                   <w:lang w:val="en-GB"/>
                 </w:rPr>
-                <w:t>Lin</w:t>
-              </w:r>
-              <w:r>
-                <w:rPr>
-                  <w:rStyle w:val="Hyperlink"/>
-                  <w:lang w:val="en-GB"/>
-                </w:rPr>
-                <w:t>k</w:t>
+                <w:t>Link</w:t>
               </w:r>
             </w:hyperlink>
           </w:p>
@@ -1022,10 +878,427 @@
     </w:p>
     <w:p>
       <w:pPr>
-        <w:rPr>
-          <w:lang w:val="en-GB"/>
-        </w:rPr>
-      </w:pPr>
+        <w:pStyle w:val="Heading1"/>
+        <w:rPr>
+          <w:lang w:val="en-GB"/>
+        </w:rPr>
+      </w:pPr>
+      <w:r>
+        <w:rPr>
+          <w:lang w:val="en-GB"/>
+        </w:rPr>
+        <w:t>Summary of useful stuff</w:t>
+      </w:r>
+    </w:p>
+    <w:p>
+      <w:pPr>
+        <w:pStyle w:val="Heading2"/>
+        <w:rPr>
+          <w:lang w:val="en-GB"/>
+        </w:rPr>
+      </w:pPr>
+      <w:r>
+        <w:rPr>
+          <w:lang w:val="en-GB"/>
+        </w:rPr>
+        <w:t>Article 1</w:t>
+      </w:r>
+    </w:p>
+    <w:p>
+      <w:pPr>
+        <w:jc w:val="center"/>
+        <w:rPr>
+          <w:b/>
+          <w:bCs/>
+          <w:u w:val="single"/>
+          <w:lang w:val="en-GB"/>
+        </w:rPr>
+      </w:pPr>
+      <w:r>
+        <w:rPr>
+          <w:b/>
+          <w:bCs/>
+          <w:u w:val="single"/>
+          <w:lang w:val="en-GB"/>
+        </w:rPr>
+        <w:t>Objectives:</w:t>
+      </w:r>
+    </w:p>
+    <w:p>
+      <w:pPr>
+        <w:rPr>
+          <w:lang w:val="en-GB"/>
+        </w:rPr>
+      </w:pPr>
+      <w:r>
+        <w:rPr>
+          <w:lang w:val="en-GB"/>
+        </w:rPr>
+        <w:lastRenderedPageBreak/>
+        <w:t>The main objectives of the study are to understand how different factors such as fares, quality of service, income levels, and car ownership affect the demand for public transport. The research aims to quantify the elasticity of demand in relation to these factors.</w:t>
+      </w:r>
+    </w:p>
+    <w:p>
+      <w:pPr>
+        <w:rPr>
+          <w:lang w:val="en-GB"/>
+        </w:rPr>
+      </w:pPr>
+    </w:p>
+    <w:p>
+      <w:pPr>
+        <w:jc w:val="center"/>
+        <w:rPr>
+          <w:b/>
+          <w:bCs/>
+          <w:u w:val="single"/>
+          <w:lang w:val="en-GB"/>
+        </w:rPr>
+      </w:pPr>
+      <w:r>
+        <w:rPr>
+          <w:b/>
+          <w:bCs/>
+          <w:u w:val="single"/>
+          <w:lang w:val="en-GB"/>
+        </w:rPr>
+        <w:t>Problematic:</w:t>
+      </w:r>
+    </w:p>
+    <w:p>
+      <w:pPr>
+        <w:rPr>
+          <w:lang w:val="en-GB"/>
+        </w:rPr>
+      </w:pPr>
+      <w:r>
+        <w:rPr>
+          <w:lang w:val="en-GB"/>
+        </w:rPr>
+        <w:t>The problematic at the heart of this study is identifying the extent to which and in what ways the aforementioned factors (fares, service quality, income, and car ownership) determine the demand for public transport. This is important for informing policy decisions aimed at increasing public transport usage and reducing reliance on private cars.</w:t>
+      </w:r>
+    </w:p>
+    <w:p>
+      <w:pPr>
+        <w:rPr>
+          <w:lang w:val="en-GB"/>
+        </w:rPr>
+      </w:pPr>
+    </w:p>
+    <w:p>
+      <w:pPr>
+        <w:jc w:val="center"/>
+        <w:rPr>
+          <w:b/>
+          <w:bCs/>
+          <w:u w:val="single"/>
+          <w:lang w:val="en-GB"/>
+        </w:rPr>
+      </w:pPr>
+      <w:r>
+        <w:rPr>
+          <w:b/>
+          <w:bCs/>
+          <w:u w:val="single"/>
+          <w:lang w:val="en-GB"/>
+        </w:rPr>
+        <w:t>Context:</w:t>
+      </w:r>
+    </w:p>
+    <w:p>
+      <w:pPr>
+        <w:rPr>
+          <w:lang w:val="en-GB"/>
+        </w:rPr>
+      </w:pPr>
+      <w:r>
+        <w:rPr>
+          <w:lang w:val="en-GB"/>
+        </w:rPr>
+        <w:t>The context of the study is set within urban transport policy, where there is a need to encourage the use of public transport to address issues such as traffic congestion, environmental pollution, and social inclusion. The research takes place against a backdrop of varying global practices, with data and examples drawn from multiple geographical and economic settings.</w:t>
+      </w:r>
+    </w:p>
+    <w:p>
+      <w:pPr>
+        <w:rPr>
+          <w:lang w:val="en-GB"/>
+        </w:rPr>
+      </w:pPr>
+    </w:p>
+    <w:p>
+      <w:pPr>
+        <w:jc w:val="center"/>
+        <w:rPr>
+          <w:b/>
+          <w:bCs/>
+          <w:u w:val="single"/>
+          <w:lang w:val="en-GB"/>
+        </w:rPr>
+      </w:pPr>
+      <w:r>
+        <w:rPr>
+          <w:b/>
+          <w:bCs/>
+          <w:u w:val="single"/>
+          <w:lang w:val="en-GB"/>
+        </w:rPr>
+        <w:t>Methodology:</w:t>
+      </w:r>
+    </w:p>
+    <w:p>
+      <w:pPr>
+        <w:rPr>
+          <w:lang w:val="en-GB"/>
+        </w:rPr>
+      </w:pPr>
+      <w:r>
+        <w:rPr>
+          <w:lang w:val="en-GB"/>
+        </w:rPr>
+        <w:t>The methodology involves a comprehensive literature review and analysis of secondary data from a range of studies on public transport demand. The authors also use statistical analysis and elasticity measurements to interpret the data and draw conclusions about the relationship between demand and the factors being studied.</w:t>
+      </w:r>
+    </w:p>
+    <w:p>
+      <w:pPr>
+        <w:rPr>
+          <w:lang w:val="en-GB"/>
+        </w:rPr>
+      </w:pPr>
+    </w:p>
+    <w:p>
+      <w:pPr>
+        <w:jc w:val="center"/>
+        <w:rPr>
+          <w:b/>
+          <w:bCs/>
+          <w:u w:val="single"/>
+          <w:lang w:val="en-GB"/>
+        </w:rPr>
+      </w:pPr>
+      <w:r>
+        <w:rPr>
+          <w:b/>
+          <w:bCs/>
+          <w:u w:val="single"/>
+          <w:lang w:val="en-GB"/>
+        </w:rPr>
+        <w:t>Results:</w:t>
+      </w:r>
+    </w:p>
+    <w:p>
+      <w:pPr>
+        <w:rPr>
+          <w:lang w:val="en-GB"/>
+        </w:rPr>
+      </w:pPr>
+      <w:r>
+        <w:rPr>
+          <w:lang w:val="en-GB"/>
+        </w:rPr>
+        <w:t>The results indicate that demand for public transport is indeed sensitive to fares, service quality, income, and car ownership. Each factor has a measurable impact on how likely individuals are to use public transport. The elasticity of demand varies with each factor, indicating that the relationship is complex and context-dependent. For example, a small increase in fares may lead to a disproportionate decrease in demand in some contexts but not in others.</w:t>
+      </w:r>
+    </w:p>
+    <w:p>
+      <w:pPr>
+        <w:rPr>
+          <w:lang w:val="en-GB"/>
+        </w:rPr>
+      </w:pPr>
+    </w:p>
+    <w:p>
+      <w:pPr>
+        <w:jc w:val="center"/>
+        <w:rPr>
+          <w:b/>
+          <w:bCs/>
+          <w:u w:val="single"/>
+          <w:lang w:val="en-GB"/>
+        </w:rPr>
+      </w:pPr>
+      <w:r>
+        <w:rPr>
+          <w:b/>
+          <w:bCs/>
+          <w:u w:val="single"/>
+          <w:lang w:val="en-GB"/>
+        </w:rPr>
+        <w:t>Perspective:</w:t>
+      </w:r>
+    </w:p>
+    <w:p>
+      <w:pPr>
+        <w:rPr>
+          <w:lang w:val="en-GB"/>
+        </w:rPr>
+      </w:pPr>
+      <w:r>
+        <w:rPr>
+          <w:lang w:val="en-GB"/>
+        </w:rPr>
+        <w:t>The perspective of the article is analytical and policy-oriented. The authors look at the demand for public transport through the lens of economics and social policy, with an aim to provide actionable insights that can lead to more effective transport policies. They advocate for a balanced approach that considers the various demand influences in designing strategies to improve public transport usage.</w:t>
+      </w:r>
+    </w:p>
+    <w:p>
+      <w:pPr>
+        <w:rPr>
+          <w:lang w:val="en-GB"/>
+        </w:rPr>
+      </w:pPr>
+    </w:p>
+    <w:p>
+      <w:pPr>
+        <w:jc w:val="center"/>
+        <w:rPr>
+          <w:b/>
+          <w:bCs/>
+          <w:u w:val="single"/>
+          <w:lang w:val="en-GB"/>
+        </w:rPr>
+      </w:pPr>
+      <w:r>
+        <w:rPr>
+          <w:b/>
+          <w:bCs/>
+          <w:u w:val="single"/>
+          <w:lang w:val="en-GB"/>
+        </w:rPr>
+        <w:t>Summary:</w:t>
+      </w:r>
+    </w:p>
+    <w:p>
+      <w:pPr>
+        <w:rPr>
+          <w:lang w:val="en-GB"/>
+        </w:rPr>
+      </w:pPr>
+      <w:r>
+        <w:rPr>
+          <w:lang w:val="en-GB"/>
+        </w:rPr>
+        <w:lastRenderedPageBreak/>
+        <w:t>In summary, the article by Paulley et al. investigates the effects of fares, quality of service, income, and car ownership on public transport demand. Through a review of literature and data analysis, the study concludes that these factors significantly influence how people choose their mode of transport. Understanding these relationships is critical for policymakers to create effective strategies to promote public transport, which in turn could address broader issues of urban transport challenges. The study is a valuable contribution to the field of transport policy, providing evidence-based insights into the dynamics of public transport demand.</w:t>
+      </w:r>
+    </w:p>
+    <w:p>
+      <w:pPr>
+        <w:rPr>
+          <w:lang w:val="en-GB"/>
+        </w:rPr>
+      </w:pPr>
+    </w:p>
+    <w:p>
+      <w:pPr>
+        <w:jc w:val="center"/>
+        <w:rPr>
+          <w:b/>
+          <w:bCs/>
+          <w:u w:val="single"/>
+          <w:lang w:val="en-GB"/>
+        </w:rPr>
+      </w:pPr>
+      <w:r>
+        <w:rPr>
+          <w:b/>
+          <w:bCs/>
+          <w:u w:val="single"/>
+          <w:lang w:val="en-GB"/>
+        </w:rPr>
+        <w:t>Factors</w:t>
+      </w:r>
+      <w:r>
+        <w:rPr>
+          <w:b/>
+          <w:bCs/>
+          <w:u w:val="single"/>
+          <w:lang w:val="en-GB"/>
+        </w:rPr>
+        <w:t>:</w:t>
+      </w:r>
+    </w:p>
+    <w:p>
+      <w:pPr>
+        <w:rPr>
+          <w:b/>
+          <w:bCs/>
+          <w:u w:val="single"/>
+          <w:lang w:val="en-GB"/>
+        </w:rPr>
+      </w:pPr>
+    </w:p>
+    <w:p>
+      <w:pPr>
+        <w:rPr>
+          <w:lang w:val="en-GB"/>
+        </w:rPr>
+      </w:pPr>
+      <w:r>
+        <w:rPr>
+          <w:lang w:val="en-GB"/>
+        </w:rPr>
+        <w:t>F</w:t>
+      </w:r>
+      <w:r>
+        <w:rPr>
+          <w:lang w:val="en-GB"/>
+        </w:rPr>
+        <w:t>ares, quality of service, income levels, and car ownership</w:t>
+      </w:r>
+    </w:p>
+    <w:p>
+      <w:pPr>
+        <w:pStyle w:val="Heading2"/>
+        <w:rPr>
+          <w:lang w:val="en-GB"/>
+        </w:rPr>
+      </w:pPr>
+      <w:r>
+        <w:rPr>
+          <w:lang w:val="en-GB"/>
+        </w:rPr>
+        <w:t>Article 2</w:t>
+      </w:r>
+    </w:p>
+    <w:p>
+      <w:pPr>
+        <w:pStyle w:val="Heading2"/>
+        <w:rPr>
+          <w:lang w:val="en-GB"/>
+        </w:rPr>
+      </w:pPr>
+      <w:r>
+        <w:rPr>
+          <w:lang w:val="en-GB"/>
+        </w:rPr>
+        <w:t>Article 3</w:t>
+      </w:r>
+    </w:p>
+    <w:p>
+      <w:pPr>
+        <w:pStyle w:val="Heading2"/>
+        <w:rPr>
+          <w:lang w:val="en-GB"/>
+        </w:rPr>
+      </w:pPr>
+      <w:r>
+        <w:rPr>
+          <w:lang w:val="en-GB"/>
+        </w:rPr>
+        <w:t>Article 4</w:t>
+      </w:r>
+    </w:p>
+    <w:p>
+      <w:pPr>
+        <w:pStyle w:val="Heading2"/>
+        <w:rPr>
+          <w:lang w:val="en-GB"/>
+        </w:rPr>
+      </w:pPr>
+      <w:r>
+        <w:rPr>
+          <w:lang w:val="en-GB"/>
+        </w:rPr>
+        <w:t>Article 5</w:t>
+      </w:r>
     </w:p>
     <w:p>
       <w:pPr>

</xml_diff>